<commit_message>
Updated doc with current progress
</commit_message>
<xml_diff>
--- a/Protogame3D/C29 SDST A1 - Protogame3D.docx
+++ b/Protogame3D/C29 SDST A1 - Protogame3D.docx
@@ -1,6 +1,6 @@
 
 <file path=word/document.xml><?xml version="1.0" encoding="utf-8"?>
-<w:document xmlns:wpc="http://schemas.microsoft.com/office/word/2010/wordprocessingCanvas" xmlns:cx="http://schemas.microsoft.com/office/drawing/2014/chartex" xmlns:cx1="http://schemas.microsoft.com/office/drawing/2015/9/8/chartex" xmlns:mc="http://schemas.openxmlformats.org/markup-compatibility/2006" xmlns:o="urn:schemas-microsoft-com:office:office" xmlns:r="http://schemas.openxmlformats.org/officeDocument/2006/relationships" xmlns:m="http://schemas.openxmlformats.org/officeDocument/2006/math" xmlns:v="urn:schemas-microsoft-com:vml" xmlns:wp14="http://schemas.microsoft.com/office/word/2010/wordprocessingDrawing" xmlns:wp="http://schemas.openxmlformats.org/drawingml/2006/wordprocessingDrawing" xmlns:w10="urn:schemas-microsoft-com:office:word" xmlns:w="http://schemas.openxmlformats.org/wordprocessingml/2006/main" xmlns:w14="http://schemas.microsoft.com/office/word/2010/wordml" xmlns:w15="http://schemas.microsoft.com/office/word/2012/wordml" xmlns:w16se="http://schemas.microsoft.com/office/word/2015/wordml/symex" xmlns:wpg="http://schemas.microsoft.com/office/word/2010/wordprocessingGroup" xmlns:wpi="http://schemas.microsoft.com/office/word/2010/wordprocessingInk" xmlns:wne="http://schemas.microsoft.com/office/word/2006/wordml" xmlns:wps="http://schemas.microsoft.com/office/word/2010/wordprocessingShape" mc:Ignorable="w14 w15 w16se wp14">
+<w:document xmlns:wpc="http://schemas.microsoft.com/office/word/2010/wordprocessingCanvas" xmlns:cx="http://schemas.microsoft.com/office/drawing/2014/chartex" xmlns:cx1="http://schemas.microsoft.com/office/drawing/2015/9/8/chartex" xmlns:cx2="http://schemas.microsoft.com/office/drawing/2015/10/21/chartex" xmlns:cx3="http://schemas.microsoft.com/office/drawing/2016/5/9/chartex" xmlns:cx4="http://schemas.microsoft.com/office/drawing/2016/5/10/chartex" xmlns:cx5="http://schemas.microsoft.com/office/drawing/2016/5/11/chartex" xmlns:cx6="http://schemas.microsoft.com/office/drawing/2016/5/12/chartex" xmlns:cx7="http://schemas.microsoft.com/office/drawing/2016/5/13/chartex" xmlns:cx8="http://schemas.microsoft.com/office/drawing/2016/5/14/chartex" xmlns:mc="http://schemas.openxmlformats.org/markup-compatibility/2006" xmlns:aink="http://schemas.microsoft.com/office/drawing/2016/ink" xmlns:am3d="http://schemas.microsoft.com/office/drawing/2017/model3d" xmlns:o="urn:schemas-microsoft-com:office:office" xmlns:r="http://schemas.openxmlformats.org/officeDocument/2006/relationships" xmlns:m="http://schemas.openxmlformats.org/officeDocument/2006/math" xmlns:v="urn:schemas-microsoft-com:vml" xmlns:wp14="http://schemas.microsoft.com/office/word/2010/wordprocessingDrawing" xmlns:wp="http://schemas.openxmlformats.org/drawingml/2006/wordprocessingDrawing" xmlns:w10="urn:schemas-microsoft-com:office:word" xmlns:w="http://schemas.openxmlformats.org/wordprocessingml/2006/main" xmlns:w14="http://schemas.microsoft.com/office/word/2010/wordml" xmlns:w15="http://schemas.microsoft.com/office/word/2012/wordml" xmlns:w16cex="http://schemas.microsoft.com/office/word/2018/wordml/cex" xmlns:w16cid="http://schemas.microsoft.com/office/word/2016/wordml/cid" xmlns:w16="http://schemas.microsoft.com/office/word/2018/wordml" xmlns:w16se="http://schemas.microsoft.com/office/word/2015/wordml/symex" xmlns:wpg="http://schemas.microsoft.com/office/word/2010/wordprocessingGroup" xmlns:wpi="http://schemas.microsoft.com/office/word/2010/wordprocessingInk" xmlns:wne="http://schemas.microsoft.com/office/word/2006/wordml" xmlns:wps="http://schemas.microsoft.com/office/word/2010/wordprocessingShape" mc:Ignorable="w14 w15 w16se w16cid w16 w16cex wp14">
   <w:body>
     <w:p>
       <w:pPr>
@@ -10,27 +10,11 @@
           <w:sz w:val="72"/>
         </w:rPr>
       </w:pPr>
-      <w:bookmarkStart w:id="0" w:name="_GoBack"/>
-      <w:bookmarkEnd w:id="0"/>
       <w:r>
         <w:rPr>
           <w:sz w:val="72"/>
         </w:rPr>
-        <w:t>C29 SD</w:t>
-      </w:r>
-      <w:proofErr w:type="gramStart"/>
-      <w:r>
-        <w:rPr>
-          <w:sz w:val="72"/>
-        </w:rPr>
-        <w:t>:ST</w:t>
-      </w:r>
-      <w:proofErr w:type="gramEnd"/>
-      <w:r>
-        <w:rPr>
-          <w:sz w:val="72"/>
-        </w:rPr>
-        <w:t xml:space="preserve"> Assignment1 – Protogame3D</w:t>
+        <w:t>C29 SD:ST Assignment1 – Protogame3D</w:t>
       </w:r>
     </w:p>
     <w:p>
@@ -207,17 +191,32 @@
           <w:ilvl w:val="1"/>
           <w:numId w:val="3"/>
         </w:numPr>
-      </w:pPr>
-      <w:r>
+        <w:rPr>
+          <w:highlight w:val="cyan"/>
+        </w:rPr>
+      </w:pPr>
+      <w:r>
+        <w:rPr>
+          <w:highlight w:val="cyan"/>
+        </w:rPr>
         <w:t>(</w:t>
       </w:r>
       <w:r>
+        <w:rPr>
+          <w:highlight w:val="cyan"/>
+        </w:rPr>
         <w:t>12</w:t>
       </w:r>
       <w:r>
+        <w:rPr>
+          <w:highlight w:val="cyan"/>
+        </w:rPr>
         <w:t xml:space="preserve"> points) </w:t>
       </w:r>
       <w:r>
+        <w:rPr>
+          <w:highlight w:val="cyan"/>
+        </w:rPr>
         <w:t>World Coordinate System</w:t>
       </w:r>
     </w:p>
@@ -228,8 +227,14 @@
           <w:ilvl w:val="2"/>
           <w:numId w:val="3"/>
         </w:numPr>
-      </w:pPr>
-      <w:r>
+        <w:rPr>
+          <w:highlight w:val="cyan"/>
+        </w:rPr>
+      </w:pPr>
+      <w:r>
+        <w:rPr>
+          <w:highlight w:val="cyan"/>
+        </w:rPr>
         <w:t>+X is “East”, +Y is “North”, and +Z is “Up”</w:t>
       </w:r>
     </w:p>
@@ -240,17 +245,32 @@
           <w:ilvl w:val="1"/>
           <w:numId w:val="3"/>
         </w:numPr>
-      </w:pPr>
-      <w:r>
+        <w:rPr>
+          <w:highlight w:val="cyan"/>
+        </w:rPr>
+      </w:pPr>
+      <w:r>
+        <w:rPr>
+          <w:highlight w:val="cyan"/>
+        </w:rPr>
         <w:t>(</w:t>
       </w:r>
       <w:r>
+        <w:rPr>
+          <w:highlight w:val="cyan"/>
+        </w:rPr>
         <w:t>13</w:t>
       </w:r>
       <w:r>
+        <w:rPr>
+          <w:highlight w:val="cyan"/>
+        </w:rPr>
         <w:t xml:space="preserve"> points) </w:t>
       </w:r>
       <w:r>
+        <w:rPr>
+          <w:highlight w:val="cyan"/>
+        </w:rPr>
         <w:t>Local Coordinate System</w:t>
       </w:r>
     </w:p>
@@ -261,32 +281,56 @@
           <w:ilvl w:val="2"/>
           <w:numId w:val="3"/>
         </w:numPr>
-      </w:pPr>
-      <w:r>
+        <w:rPr>
+          <w:highlight w:val="cyan"/>
+        </w:rPr>
+      </w:pPr>
+      <w:r>
+        <w:rPr>
+          <w:highlight w:val="cyan"/>
+        </w:rPr>
         <w:t xml:space="preserve">The </w:t>
       </w:r>
       <w:proofErr w:type="spellStart"/>
       <w:r>
+        <w:rPr>
+          <w:highlight w:val="cyan"/>
+        </w:rPr>
         <w:t>iBasis</w:t>
       </w:r>
       <w:proofErr w:type="spellEnd"/>
       <w:r>
+        <w:rPr>
+          <w:highlight w:val="cyan"/>
+        </w:rPr>
         <w:t xml:space="preserve"> is “Forward”; the </w:t>
       </w:r>
       <w:proofErr w:type="spellStart"/>
       <w:r>
+        <w:rPr>
+          <w:highlight w:val="cyan"/>
+        </w:rPr>
         <w:t>jBasis</w:t>
       </w:r>
       <w:proofErr w:type="spellEnd"/>
       <w:r>
+        <w:rPr>
+          <w:highlight w:val="cyan"/>
+        </w:rPr>
         <w:t xml:space="preserve"> is “Left”; the </w:t>
       </w:r>
       <w:proofErr w:type="spellStart"/>
       <w:r>
+        <w:rPr>
+          <w:highlight w:val="cyan"/>
+        </w:rPr>
         <w:t>kBasis</w:t>
       </w:r>
       <w:proofErr w:type="spellEnd"/>
       <w:r>
+        <w:rPr>
+          <w:highlight w:val="cyan"/>
+        </w:rPr>
         <w:t xml:space="preserve"> is “Up”</w:t>
       </w:r>
     </w:p>
@@ -297,23 +341,44 @@
           <w:ilvl w:val="2"/>
           <w:numId w:val="3"/>
         </w:numPr>
-      </w:pPr>
-      <w:r>
+        <w:rPr>
+          <w:highlight w:val="cyan"/>
+        </w:rPr>
+      </w:pPr>
+      <w:r>
+        <w:rPr>
+          <w:highlight w:val="cyan"/>
+        </w:rPr>
         <w:t xml:space="preserve">When the camera </w:t>
       </w:r>
       <w:r>
+        <w:rPr>
+          <w:highlight w:val="cyan"/>
+        </w:rPr>
         <w:t xml:space="preserve">has </w:t>
       </w:r>
       <w:r>
+        <w:rPr>
+          <w:highlight w:val="cyan"/>
+        </w:rPr>
         <w:t xml:space="preserve">an </w:t>
       </w:r>
       <w:r>
+        <w:rPr>
+          <w:highlight w:val="cyan"/>
+        </w:rPr>
         <w:t>I</w:t>
       </w:r>
       <w:r>
+        <w:rPr>
+          <w:highlight w:val="cyan"/>
+        </w:rPr>
         <w:t>dentity transform</w:t>
       </w:r>
       <w:r>
+        <w:rPr>
+          <w:highlight w:val="cyan"/>
+        </w:rPr>
         <w:t xml:space="preserve"> (and yaw=pitch=roll=0), it faces due east (in the +X direction) with +Z up.</w:t>
       </w:r>
     </w:p>
@@ -324,8 +389,14 @@
           <w:ilvl w:val="2"/>
           <w:numId w:val="3"/>
         </w:numPr>
-      </w:pPr>
-      <w:r>
+        <w:rPr>
+          <w:highlight w:val="cyan"/>
+        </w:rPr>
+      </w:pPr>
+      <w:r>
+        <w:rPr>
+          <w:highlight w:val="cyan"/>
+        </w:rPr>
         <w:t>Yaw is the “major” rotation axis; right-handed rotation about +Z (positive “turns to the left”, from +X toward +Y)</w:t>
       </w:r>
     </w:p>
@@ -336,8 +407,14 @@
           <w:ilvl w:val="2"/>
           <w:numId w:val="3"/>
         </w:numPr>
-      </w:pPr>
-      <w:r>
+        <w:rPr>
+          <w:highlight w:val="cyan"/>
+        </w:rPr>
+      </w:pPr>
+      <w:r>
+        <w:rPr>
+          <w:highlight w:val="cyan"/>
+        </w:rPr>
         <w:t>Pitch is the “medium” rotation axis, right-handed rotation about +Y / relative left (positive is “nose down”, from +Z toward +X)</w:t>
       </w:r>
     </w:p>
@@ -348,8 +425,14 @@
           <w:ilvl w:val="2"/>
           <w:numId w:val="3"/>
         </w:numPr>
-      </w:pPr>
-      <w:r>
+        <w:rPr>
+          <w:highlight w:val="cyan"/>
+        </w:rPr>
+      </w:pPr>
+      <w:r>
+        <w:rPr>
+          <w:highlight w:val="cyan"/>
+        </w:rPr>
         <w:t>Roll is the “minor” rotation axis; right-handed rotation about +X / relative forward (positive is “tilt right”, from +Y toward +Z)</w:t>
       </w:r>
     </w:p>
@@ -370,20 +453,13 @@
         <w:t>Note: These conventions will be used for all game objects as well; most gameplay will occur in 2D using only (</w:t>
       </w:r>
       <w:proofErr w:type="spellStart"/>
+      <w:proofErr w:type="gramStart"/>
       <w:r>
         <w:rPr>
           <w:i/>
           <w:color w:val="5B9BD5" w:themeColor="accent1"/>
         </w:rPr>
-        <w:t>x</w:t>
-      </w:r>
-      <w:proofErr w:type="gramStart"/>
-      <w:r>
-        <w:rPr>
-          <w:i/>
-          <w:color w:val="5B9BD5" w:themeColor="accent1"/>
-        </w:rPr>
-        <w:t>,y</w:t>
+        <w:t>x,y</w:t>
       </w:r>
       <w:proofErr w:type="spellEnd"/>
       <w:proofErr w:type="gramEnd"/>
@@ -410,41 +486,48 @@
         </w:numPr>
         <w:rPr>
           <w:b/>
-        </w:rPr>
-      </w:pPr>
-      <w:r>
-        <w:rPr>
-          <w:b/>
+          <w:highlight w:val="cyan"/>
+        </w:rPr>
+      </w:pPr>
+      <w:r>
+        <w:rPr>
+          <w:b/>
+          <w:highlight w:val="cyan"/>
         </w:rPr>
         <w:t>(</w:t>
       </w:r>
       <w:r>
         <w:rPr>
           <w:b/>
+          <w:highlight w:val="cyan"/>
         </w:rPr>
         <w:t>2</w:t>
       </w:r>
       <w:r>
         <w:rPr>
           <w:b/>
+          <w:highlight w:val="cyan"/>
         </w:rPr>
         <w:t>5</w:t>
       </w:r>
       <w:r>
         <w:rPr>
           <w:b/>
+          <w:highlight w:val="cyan"/>
         </w:rPr>
         <w:t xml:space="preserve"> points) </w:t>
       </w:r>
       <w:r>
         <w:rPr>
           <w:b/>
+          <w:highlight w:val="cyan"/>
         </w:rPr>
         <w:t>Camera</w:t>
       </w:r>
       <w:r>
         <w:rPr>
           <w:b/>
+          <w:highlight w:val="cyan"/>
         </w:rPr>
         <w:t xml:space="preserve"> &amp; Cursor</w:t>
       </w:r>
@@ -458,20 +541,33 @@
         </w:numPr>
         <w:rPr>
           <w:b/>
-        </w:rPr>
-      </w:pPr>
-      <w:r>
+          <w:highlight w:val="cyan"/>
+        </w:rPr>
+      </w:pPr>
+      <w:r>
+        <w:rPr>
+          <w:highlight w:val="cyan"/>
+        </w:rPr>
         <w:t xml:space="preserve">A full “6 </w:t>
       </w:r>
       <w:proofErr w:type="spellStart"/>
       <w:r>
+        <w:rPr>
+          <w:highlight w:val="cyan"/>
+        </w:rPr>
         <w:t>DoF</w:t>
       </w:r>
       <w:proofErr w:type="spellEnd"/>
       <w:r>
+        <w:rPr>
+          <w:highlight w:val="cyan"/>
+        </w:rPr>
         <w:t>” (six degrees of freedom) camera, with five degrees of user control</w:t>
       </w:r>
       <w:r>
+        <w:rPr>
+          <w:highlight w:val="cyan"/>
+        </w:rPr>
         <w:t>:</w:t>
       </w:r>
     </w:p>
@@ -484,12 +580,19 @@
         </w:numPr>
         <w:rPr>
           <w:b/>
-        </w:rPr>
-      </w:pPr>
-      <w:r>
+          <w:highlight w:val="cyan"/>
+        </w:rPr>
+      </w:pPr>
+      <w:r>
+        <w:rPr>
+          <w:highlight w:val="cyan"/>
+        </w:rPr>
         <w:t>(5</w:t>
       </w:r>
       <w:r>
+        <w:rPr>
+          <w:highlight w:val="cyan"/>
+        </w:rPr>
         <w:t xml:space="preserve"> points) ESDF (or WASD) moves the camera horizontally (in X and Y) only, and never vertically (in Z)</w:t>
       </w:r>
     </w:p>
@@ -502,9 +605,13 @@
         </w:numPr>
         <w:rPr>
           <w:b/>
-        </w:rPr>
-      </w:pPr>
-      <w:r>
+          <w:highlight w:val="cyan"/>
+        </w:rPr>
+      </w:pPr>
+      <w:r>
+        <w:rPr>
+          <w:highlight w:val="cyan"/>
+        </w:rPr>
         <w:t>E = move relative-forward horizontally in XY</w:t>
       </w:r>
     </w:p>
@@ -517,9 +624,13 @@
         </w:numPr>
         <w:rPr>
           <w:b/>
-        </w:rPr>
-      </w:pPr>
-      <w:r>
+          <w:highlight w:val="cyan"/>
+        </w:rPr>
+      </w:pPr>
+      <w:r>
+        <w:rPr>
+          <w:highlight w:val="cyan"/>
+        </w:rPr>
         <w:t>D = move relative-backward horizontally in XY</w:t>
       </w:r>
     </w:p>
@@ -532,9 +643,13 @@
         </w:numPr>
         <w:rPr>
           <w:b/>
-        </w:rPr>
-      </w:pPr>
-      <w:r>
+          <w:highlight w:val="cyan"/>
+        </w:rPr>
+      </w:pPr>
+      <w:r>
+        <w:rPr>
+          <w:highlight w:val="cyan"/>
+        </w:rPr>
         <w:t>S = move relative-left horizontally in XY</w:t>
       </w:r>
     </w:p>
@@ -547,9 +662,13 @@
         </w:numPr>
         <w:rPr>
           <w:b/>
-        </w:rPr>
-      </w:pPr>
-      <w:r>
+          <w:highlight w:val="cyan"/>
+        </w:rPr>
+      </w:pPr>
+      <w:r>
+        <w:rPr>
+          <w:highlight w:val="cyan"/>
+        </w:rPr>
         <w:t>F = move relative-right horizontally in XY</w:t>
       </w:r>
     </w:p>
@@ -562,15 +681,25 @@
         </w:numPr>
         <w:rPr>
           <w:b/>
-        </w:rPr>
-      </w:pPr>
-      <w:r>
+          <w:highlight w:val="cyan"/>
+        </w:rPr>
+      </w:pPr>
+      <w:r>
+        <w:rPr>
+          <w:highlight w:val="cyan"/>
+        </w:rPr>
         <w:t>(</w:t>
       </w:r>
       <w:r>
+        <w:rPr>
+          <w:highlight w:val="cyan"/>
+        </w:rPr>
         <w:t>4</w:t>
       </w:r>
       <w:r>
+        <w:rPr>
+          <w:highlight w:val="cyan"/>
+        </w:rPr>
         <w:t xml:space="preserve"> points) R/W (or E/Q, or Space/Shift) moves the camera up/down vertically (in Z) only, and never horizontally (in XY)</w:t>
       </w:r>
     </w:p>
@@ -583,13 +712,20 @@
         </w:numPr>
         <w:rPr>
           <w:b/>
-        </w:rPr>
-      </w:pPr>
-      <w:r>
+          <w:highlight w:val="cyan"/>
+        </w:rPr>
+      </w:pPr>
+      <w:r>
+        <w:rPr>
+          <w:highlight w:val="cyan"/>
+        </w:rPr>
         <w:lastRenderedPageBreak/>
         <w:t>(4</w:t>
       </w:r>
       <w:r>
+        <w:rPr>
+          <w:highlight w:val="cyan"/>
+        </w:rPr>
         <w:t xml:space="preserve"> points) Moving the mouse to the left adds a +Yaw to the camera (turns left)</w:t>
       </w:r>
     </w:p>
@@ -605,9 +741,15 @@
         </w:rPr>
       </w:pPr>
       <w:r>
+        <w:rPr>
+          <w:highlight w:val="cyan"/>
+        </w:rPr>
         <w:t>(4</w:t>
       </w:r>
       <w:r>
+        <w:rPr>
+          <w:highlight w:val="cyan"/>
+        </w:rPr>
         <w:t xml:space="preserve"> points) Moving the mouse downward adds a +Pitch to the camera (looks down), clamped to within [-89.9,89.9]</w:t>
       </w:r>
     </w:p>
@@ -620,12 +762,19 @@
         </w:numPr>
         <w:rPr>
           <w:b/>
-        </w:rPr>
-      </w:pPr>
-      <w:r>
+          <w:highlight w:val="cyan"/>
+        </w:rPr>
+      </w:pPr>
+      <w:r>
+        <w:rPr>
+          <w:highlight w:val="cyan"/>
+        </w:rPr>
         <w:t>(4</w:t>
       </w:r>
       <w:r>
+        <w:rPr>
+          <w:highlight w:val="cyan"/>
+        </w:rPr>
         <w:t xml:space="preserve"> points) The Windows mouse cursor is not visible while Playing (if the window has focus and dev console is not open)</w:t>
       </w:r>
     </w:p>
@@ -638,12 +787,19 @@
         </w:numPr>
         <w:rPr>
           <w:b/>
-        </w:rPr>
-      </w:pPr>
-      <w:r>
+          <w:highlight w:val="cyan"/>
+        </w:rPr>
+      </w:pPr>
+      <w:r>
+        <w:rPr>
+          <w:highlight w:val="cyan"/>
+        </w:rPr>
         <w:t>(4</w:t>
       </w:r>
       <w:r>
+        <w:rPr>
+          <w:highlight w:val="cyan"/>
+        </w:rPr>
         <w:t xml:space="preserve"> points) The Windows mouse cursor reappears – and camera control stops – when the dev console is open or the app loses focus</w:t>
       </w:r>
     </w:p>
@@ -866,14 +1022,26 @@
           <w:ilvl w:val="2"/>
           <w:numId w:val="3"/>
         </w:numPr>
-      </w:pPr>
-      <w:r>
+        <w:rPr>
+          <w:highlight w:val="cyan"/>
+        </w:rPr>
+      </w:pPr>
+      <w:r>
+        <w:rPr>
+          <w:highlight w:val="cyan"/>
+        </w:rPr>
         <w:t xml:space="preserve">red, green, blue </w:t>
       </w:r>
       <w:r>
+        <w:rPr>
+          <w:highlight w:val="cyan"/>
+        </w:rPr>
         <w:t xml:space="preserve">are used </w:t>
       </w:r>
       <w:r>
+        <w:rPr>
+          <w:highlight w:val="cyan"/>
+        </w:rPr>
         <w:t>for the world +X, +Y, +Z axis, respectively;</w:t>
       </w:r>
     </w:p>
@@ -884,8 +1052,14 @@
           <w:ilvl w:val="2"/>
           <w:numId w:val="3"/>
         </w:numPr>
-      </w:pPr>
-      <w:r>
+        <w:rPr>
+          <w:highlight w:val="cyan"/>
+        </w:rPr>
+      </w:pPr>
+      <w:r>
+        <w:rPr>
+          <w:highlight w:val="cyan"/>
+        </w:rPr>
         <w:t>each axis line stars fully opaque at world (0,0,0) and goes out 1 unit in its respective direction, fading out to alpha 0 at its end</w:t>
       </w:r>
     </w:p>
@@ -896,8 +1070,14 @@
           <w:ilvl w:val="2"/>
           <w:numId w:val="3"/>
         </w:numPr>
-      </w:pPr>
-      <w:r>
+        <w:rPr>
+          <w:highlight w:val="cyan"/>
+        </w:rPr>
+      </w:pPr>
+      <w:r>
+        <w:rPr>
+          <w:highlight w:val="cyan"/>
+        </w:rPr>
         <w:t>each axis line is drawn using a general “mesh utility” function that puts all three lines in the same mesh (drawn in one draw call)</w:t>
       </w:r>
     </w:p>
@@ -908,11 +1088,20 @@
           <w:ilvl w:val="2"/>
           <w:numId w:val="3"/>
         </w:numPr>
-      </w:pPr>
-      <w:r>
+        <w:rPr>
+          <w:highlight w:val="cyan"/>
+        </w:rPr>
+      </w:pPr>
+      <w:r>
+        <w:rPr>
+          <w:highlight w:val="cyan"/>
+        </w:rPr>
         <w:t xml:space="preserve">each axis line is constructed in 3D, such that it </w:t>
       </w:r>
       <w:r>
+        <w:rPr>
+          <w:highlight w:val="cyan"/>
+        </w:rPr>
         <w:t>is viewable from any side angle</w:t>
       </w:r>
     </w:p>
@@ -925,77 +1114,88 @@
           <w:color w:val="5B9BD5" w:themeColor="accent1"/>
         </w:rPr>
       </w:pPr>
-      <w:proofErr w:type="gramStart"/>
       <w:r>
         <w:rPr>
           <w:i/>
           <w:color w:val="5B9BD5" w:themeColor="accent1"/>
         </w:rPr>
-        <w:t>for</w:t>
-      </w:r>
-      <w:proofErr w:type="gramEnd"/>
+        <w:t xml:space="preserve">for example: for a 3D line from S to E with radius “r”, using </w:t>
+      </w:r>
       <w:r>
         <w:rPr>
           <w:i/>
           <w:color w:val="5B9BD5" w:themeColor="accent1"/>
         </w:rPr>
-        <w:t xml:space="preserve"> example: f</w:t>
+        <w:t xml:space="preserve">3D </w:t>
       </w:r>
       <w:r>
         <w:rPr>
           <w:i/>
           <w:color w:val="5B9BD5" w:themeColor="accent1"/>
         </w:rPr>
-        <w:t xml:space="preserve">or a </w:t>
+        <w:t xml:space="preserve">axis-aligned +/- offset </w:t>
       </w:r>
       <w:r>
         <w:rPr>
           <w:i/>
           <w:color w:val="5B9BD5" w:themeColor="accent1"/>
         </w:rPr>
-        <w:t xml:space="preserve">3D </w:t>
+        <w:t>“ribbons” from start &amp; end</w:t>
       </w:r>
       <w:r>
         <w:rPr>
           <w:i/>
           <w:color w:val="5B9BD5" w:themeColor="accent1"/>
         </w:rPr>
-        <w:t>line from S to E with radius “r”</w:t>
-      </w:r>
-      <w:r>
+        <w:t>:</w:t>
+      </w:r>
+    </w:p>
+    <w:p>
+      <w:pPr>
+        <w:pStyle w:val="ListParagraph"/>
+        <w:numPr>
+          <w:ilvl w:val="4"/>
+          <w:numId w:val="3"/>
+        </w:numPr>
         <w:rPr>
           <w:i/>
           <w:color w:val="5B9BD5" w:themeColor="accent1"/>
         </w:rPr>
-        <w:t xml:space="preserve">, using </w:t>
-      </w:r>
+      </w:pPr>
       <w:r>
         <w:rPr>
           <w:i/>
           <w:color w:val="5B9BD5" w:themeColor="accent1"/>
         </w:rPr>
-        <w:t xml:space="preserve">3D </w:t>
+        <w:t>Ribbon #1 is a quad with verts at:   S</w:t>
       </w:r>
       <w:r>
         <w:rPr>
           <w:i/>
           <w:color w:val="5B9BD5" w:themeColor="accent1"/>
         </w:rPr>
-        <w:t xml:space="preserve">axis-aligned +/- offset </w:t>
+        <w:t>-</w:t>
       </w:r>
       <w:r>
         <w:rPr>
           <w:i/>
           <w:color w:val="5B9BD5" w:themeColor="accent1"/>
         </w:rPr>
-        <w:t>“ribbons” from start &amp; end</w:t>
+        <w:t>(r,0,0)   S</w:t>
       </w:r>
       <w:r>
         <w:rPr>
           <w:i/>
           <w:color w:val="5B9BD5" w:themeColor="accent1"/>
         </w:rPr>
-        <w:t>:</w:t>
+        <w:t>+</w:t>
+      </w:r>
+      <w:r>
+        <w:rPr>
+          <w:i/>
+          <w:color w:val="5B9BD5" w:themeColor="accent1"/>
+        </w:rPr>
+        <w:t>(r,0,0)   E+(r,0,0)   E-(r,0,0)</w:t>
       </w:r>
     </w:p>
     <w:p>
@@ -1015,434 +1215,314 @@
           <w:i/>
           <w:color w:val="5B9BD5" w:themeColor="accent1"/>
         </w:rPr>
-        <w:t xml:space="preserve">Ribbon #1 is a quad with </w:t>
+        <w:t>Ribbon #2 is a quad with verts at:   S</w:t>
+      </w:r>
+      <w:r>
+        <w:rPr>
+          <w:i/>
+          <w:color w:val="5B9BD5" w:themeColor="accent1"/>
+        </w:rPr>
+        <w:t>-</w:t>
+      </w:r>
+      <w:r>
+        <w:rPr>
+          <w:i/>
+          <w:color w:val="5B9BD5" w:themeColor="accent1"/>
+        </w:rPr>
+        <w:t>(0,r,0)   S</w:t>
+      </w:r>
+      <w:r>
+        <w:rPr>
+          <w:i/>
+          <w:color w:val="5B9BD5" w:themeColor="accent1"/>
+        </w:rPr>
+        <w:t>+</w:t>
+      </w:r>
+      <w:r>
+        <w:rPr>
+          <w:i/>
+          <w:color w:val="5B9BD5" w:themeColor="accent1"/>
+        </w:rPr>
+        <w:t>(0,r,0)   E+(0,r,0)   E-(0,r,0)</w:t>
+      </w:r>
+    </w:p>
+    <w:p>
+      <w:pPr>
+        <w:pStyle w:val="ListParagraph"/>
+        <w:numPr>
+          <w:ilvl w:val="4"/>
+          <w:numId w:val="3"/>
+        </w:numPr>
+        <w:rPr>
+          <w:i/>
+          <w:color w:val="5B9BD5" w:themeColor="accent1"/>
+        </w:rPr>
+      </w:pPr>
+      <w:r>
+        <w:rPr>
+          <w:i/>
+          <w:color w:val="5B9BD5" w:themeColor="accent1"/>
+        </w:rPr>
+        <w:t>Ribbon #3 is a quad with verts at:   S</w:t>
+      </w:r>
+      <w:r>
+        <w:rPr>
+          <w:i/>
+          <w:color w:val="5B9BD5" w:themeColor="accent1"/>
+        </w:rPr>
+        <w:t>-</w:t>
+      </w:r>
+      <w:r>
+        <w:rPr>
+          <w:i/>
+          <w:color w:val="5B9BD5" w:themeColor="accent1"/>
+        </w:rPr>
+        <w:t>(0,0,r)   S</w:t>
+      </w:r>
+      <w:r>
+        <w:rPr>
+          <w:i/>
+          <w:color w:val="5B9BD5" w:themeColor="accent1"/>
+        </w:rPr>
+        <w:t>+</w:t>
+      </w:r>
+      <w:r>
+        <w:rPr>
+          <w:i/>
+          <w:color w:val="5B9BD5" w:themeColor="accent1"/>
+        </w:rPr>
+        <w:t>(0,0,r)   E+(0,0,r)   E-(0,0,r)</w:t>
+      </w:r>
+    </w:p>
+    <w:p>
+      <w:pPr>
+        <w:pStyle w:val="ListParagraph"/>
+        <w:numPr>
+          <w:ilvl w:val="2"/>
+          <w:numId w:val="3"/>
+        </w:numPr>
+        <w:rPr>
+          <w:highlight w:val="cyan"/>
+        </w:rPr>
+      </w:pPr>
+      <w:r>
+        <w:rPr>
+          <w:highlight w:val="cyan"/>
+        </w:rPr>
+        <w:t>depth testing and depth writing are disabled – you can see the world axes “through the wall” behind any solid geometry</w:t>
+      </w:r>
+    </w:p>
+    <w:p>
+      <w:pPr>
+        <w:pStyle w:val="ListParagraph"/>
+        <w:numPr>
+          <w:ilvl w:val="2"/>
+          <w:numId w:val="3"/>
+        </w:numPr>
+        <w:rPr>
+          <w:highlight w:val="cyan"/>
+        </w:rPr>
+      </w:pPr>
+      <w:r>
+        <w:rPr>
+          <w:highlight w:val="cyan"/>
+        </w:rPr>
+        <w:t>face culling (i.e. front/back, clockwise/counter-clockwise) is disabled – both sides of the line’s “ribbons” are visible</w:t>
+      </w:r>
+    </w:p>
+    <w:p>
+      <w:pPr>
+        <w:pStyle w:val="ListParagraph"/>
+        <w:numPr>
+          <w:ilvl w:val="2"/>
+          <w:numId w:val="3"/>
+        </w:numPr>
+        <w:rPr>
+          <w:highlight w:val="cyan"/>
+        </w:rPr>
+      </w:pPr>
+      <w:r>
+        <w:rPr>
+          <w:highlight w:val="cyan"/>
+        </w:rPr>
+        <w:t>world origin axes are drawn using a basic “Unlit” shader program, with a plain white texture bound (vertex coloring used for tint).</w:t>
+      </w:r>
+    </w:p>
+    <w:p>
+      <w:pPr>
+        <w:pStyle w:val="ListParagraph"/>
+        <w:numPr>
+          <w:ilvl w:val="1"/>
+          <w:numId w:val="3"/>
+        </w:numPr>
+      </w:pPr>
+      <w:r>
+        <w:t>(</w:t>
+      </w:r>
+      <w:r>
+        <w:t>7</w:t>
+      </w:r>
+      <w:r>
+        <w:t xml:space="preserve"> points) A </w:t>
+      </w:r>
+      <w:r>
+        <w:t xml:space="preserve">world-oriented </w:t>
+      </w:r>
+      <w:r>
+        <w:t xml:space="preserve">camera </w:t>
+      </w:r>
+      <w:r>
+        <w:t xml:space="preserve">“compass” </w:t>
+      </w:r>
+      <w:r>
+        <w:t xml:space="preserve">similar to </w:t>
+      </w:r>
+      <w:r>
+        <w:t>the world origin axes</w:t>
+      </w:r>
+      <w:r>
+        <w:t xml:space="preserve"> is also drawn</w:t>
+      </w:r>
+      <w:r>
+        <w:t>, with the same rendering modes, etc. except:</w:t>
+      </w:r>
+    </w:p>
+    <w:p>
+      <w:pPr>
+        <w:pStyle w:val="ListParagraph"/>
+        <w:numPr>
+          <w:ilvl w:val="2"/>
+          <w:numId w:val="3"/>
+        </w:numPr>
+      </w:pPr>
+      <w:r>
+        <w:t>The compass axes are each only 0.01 long</w:t>
+      </w:r>
+    </w:p>
+    <w:p>
+      <w:pPr>
+        <w:pStyle w:val="ListParagraph"/>
+        <w:numPr>
+          <w:ilvl w:val="2"/>
+          <w:numId w:val="3"/>
+        </w:numPr>
+      </w:pPr>
+      <w:r>
+        <w:t>The compass “origin” is exactly 0.1 world units forward of the camera (</w:t>
+      </w:r>
+      <w:r>
+        <w:t xml:space="preserve">e.g. </w:t>
       </w:r>
       <w:proofErr w:type="spellStart"/>
       <w:r>
-        <w:rPr>
-          <w:i/>
-          <w:color w:val="5B9BD5" w:themeColor="accent1"/>
-        </w:rPr>
-        <w:t>verts</w:t>
+        <w:t>cameraPos</w:t>
       </w:r>
       <w:proofErr w:type="spellEnd"/>
       <w:r>
-        <w:rPr>
-          <w:i/>
-          <w:color w:val="5B9BD5" w:themeColor="accent1"/>
-        </w:rPr>
-        <w:t xml:space="preserve"> at:   S</w:t>
-      </w:r>
-      <w:r>
-        <w:rPr>
-          <w:i/>
-          <w:color w:val="5B9BD5" w:themeColor="accent1"/>
-        </w:rPr>
-        <w:t>-</w:t>
-      </w:r>
-      <w:r>
-        <w:rPr>
-          <w:i/>
-          <w:color w:val="5B9BD5" w:themeColor="accent1"/>
-        </w:rPr>
-        <w:t>(r,0,0)   S</w:t>
-      </w:r>
-      <w:r>
-        <w:rPr>
-          <w:i/>
-          <w:color w:val="5B9BD5" w:themeColor="accent1"/>
-        </w:rPr>
-        <w:t>+</w:t>
-      </w:r>
-      <w:r>
-        <w:rPr>
-          <w:i/>
-          <w:color w:val="5B9BD5" w:themeColor="accent1"/>
-        </w:rPr>
-        <w:t>(r,0,0)   E+(r,0,0)   E-(r,0,0)</w:t>
-      </w:r>
-    </w:p>
-    <w:p>
-      <w:pPr>
-        <w:pStyle w:val="ListParagraph"/>
-        <w:numPr>
-          <w:ilvl w:val="4"/>
-          <w:numId w:val="3"/>
-        </w:numPr>
-        <w:rPr>
-          <w:i/>
-          <w:color w:val="5B9BD5" w:themeColor="accent1"/>
-        </w:rPr>
-      </w:pPr>
-      <w:r>
-        <w:rPr>
-          <w:i/>
-          <w:color w:val="5B9BD5" w:themeColor="accent1"/>
-        </w:rPr>
-        <w:t xml:space="preserve">Ribbon </w:t>
-      </w:r>
-      <w:r>
-        <w:rPr>
-          <w:i/>
-          <w:color w:val="5B9BD5" w:themeColor="accent1"/>
-        </w:rPr>
-        <w:t>#2</w:t>
-      </w:r>
-      <w:r>
-        <w:rPr>
-          <w:i/>
-          <w:color w:val="5B9BD5" w:themeColor="accent1"/>
-        </w:rPr>
-        <w:t xml:space="preserve"> is a quad with </w:t>
+        <w:t xml:space="preserve"> + 0.1 * </w:t>
       </w:r>
       <w:proofErr w:type="spellStart"/>
       <w:r>
-        <w:rPr>
-          <w:i/>
-          <w:color w:val="5B9BD5" w:themeColor="accent1"/>
-        </w:rPr>
-        <w:t>verts</w:t>
+        <w:t>cameraForward</w:t>
       </w:r>
       <w:proofErr w:type="spellEnd"/>
       <w:r>
-        <w:rPr>
-          <w:i/>
-          <w:color w:val="5B9BD5" w:themeColor="accent1"/>
-        </w:rPr>
-        <w:t xml:space="preserve"> at:   S</w:t>
-      </w:r>
-      <w:r>
-        <w:rPr>
-          <w:i/>
-          <w:color w:val="5B9BD5" w:themeColor="accent1"/>
-        </w:rPr>
-        <w:t>-</w:t>
-      </w:r>
-      <w:r>
-        <w:rPr>
-          <w:i/>
-          <w:color w:val="5B9BD5" w:themeColor="accent1"/>
-        </w:rPr>
-        <w:t>(</w:t>
-      </w:r>
-      <w:r>
-        <w:rPr>
-          <w:i/>
-          <w:color w:val="5B9BD5" w:themeColor="accent1"/>
-        </w:rPr>
-        <w:t>0,r</w:t>
-      </w:r>
-      <w:r>
-        <w:rPr>
-          <w:i/>
-          <w:color w:val="5B9BD5" w:themeColor="accent1"/>
-        </w:rPr>
-        <w:t>,0)   S</w:t>
-      </w:r>
-      <w:r>
-        <w:rPr>
-          <w:i/>
-          <w:color w:val="5B9BD5" w:themeColor="accent1"/>
-        </w:rPr>
-        <w:t>+</w:t>
-      </w:r>
-      <w:r>
-        <w:rPr>
-          <w:i/>
-          <w:color w:val="5B9BD5" w:themeColor="accent1"/>
-        </w:rPr>
-        <w:t>(0,r,0)   E+(0,r,0)   E-(0,r,0)</w:t>
-      </w:r>
-    </w:p>
-    <w:p>
-      <w:pPr>
-        <w:pStyle w:val="ListParagraph"/>
-        <w:numPr>
-          <w:ilvl w:val="4"/>
-          <w:numId w:val="3"/>
-        </w:numPr>
-        <w:rPr>
-          <w:i/>
-          <w:color w:val="5B9BD5" w:themeColor="accent1"/>
-        </w:rPr>
-      </w:pPr>
-      <w:r>
-        <w:rPr>
-          <w:i/>
-          <w:color w:val="5B9BD5" w:themeColor="accent1"/>
-        </w:rPr>
-        <w:t xml:space="preserve">Ribbon </w:t>
-      </w:r>
-      <w:r>
-        <w:rPr>
-          <w:i/>
-          <w:color w:val="5B9BD5" w:themeColor="accent1"/>
-        </w:rPr>
-        <w:t>#3</w:t>
-      </w:r>
-      <w:r>
-        <w:rPr>
-          <w:i/>
-          <w:color w:val="5B9BD5" w:themeColor="accent1"/>
-        </w:rPr>
-        <w:t xml:space="preserve"> is a quad with </w:t>
+        <w:t>)</w:t>
+      </w:r>
+    </w:p>
+    <w:p>
+      <w:pPr>
+        <w:pStyle w:val="ListParagraph"/>
+        <w:numPr>
+          <w:ilvl w:val="2"/>
+          <w:numId w:val="3"/>
+        </w:numPr>
+      </w:pPr>
+      <w:r>
+        <w:t>The compass remains at the center of the screen, and does not “jitter” as the camera moves around the world.</w:t>
+      </w:r>
+    </w:p>
+    <w:p>
+      <w:pPr>
+        <w:pStyle w:val="ListParagraph"/>
+        <w:numPr>
+          <w:ilvl w:val="1"/>
+          <w:numId w:val="3"/>
+        </w:numPr>
+        <w:rPr>
+          <w:highlight w:val="cyan"/>
+        </w:rPr>
+      </w:pPr>
+      <w:r>
+        <w:rPr>
+          <w:highlight w:val="cyan"/>
+        </w:rPr>
+        <w:t>(8</w:t>
+      </w:r>
+      <w:r>
+        <w:rPr>
+          <w:highlight w:val="cyan"/>
+        </w:rPr>
+        <w:t xml:space="preserve"> points) A basic screen-space User Interface (UI) with dynamic text elements is drawn over the 3D scene</w:t>
+      </w:r>
+    </w:p>
+    <w:p>
+      <w:pPr>
+        <w:pStyle w:val="ListParagraph"/>
+        <w:numPr>
+          <w:ilvl w:val="2"/>
+          <w:numId w:val="3"/>
+        </w:numPr>
+        <w:rPr>
+          <w:highlight w:val="cyan"/>
+        </w:rPr>
+      </w:pPr>
+      <w:r>
+        <w:rPr>
+          <w:highlight w:val="cyan"/>
+        </w:rPr>
+        <w:t>The camera’s current Yaw, Pitch, Roll, XYZ position, and forward (</w:t>
       </w:r>
       <w:proofErr w:type="spellStart"/>
       <w:r>
         <w:rPr>
-          <w:i/>
-          <w:color w:val="5B9BD5" w:themeColor="accent1"/>
-        </w:rPr>
-        <w:t>verts</w:t>
+          <w:highlight w:val="cyan"/>
+        </w:rPr>
+        <w:t>iBasis</w:t>
       </w:r>
       <w:proofErr w:type="spellEnd"/>
       <w:r>
         <w:rPr>
-          <w:i/>
-          <w:color w:val="5B9BD5" w:themeColor="accent1"/>
-        </w:rPr>
-        <w:t xml:space="preserve"> at:   S</w:t>
-      </w:r>
-      <w:r>
-        <w:rPr>
-          <w:i/>
-          <w:color w:val="5B9BD5" w:themeColor="accent1"/>
-        </w:rPr>
-        <w:t>-</w:t>
-      </w:r>
-      <w:r>
-        <w:rPr>
-          <w:i/>
-          <w:color w:val="5B9BD5" w:themeColor="accent1"/>
-        </w:rPr>
-        <w:t>(0,</w:t>
-      </w:r>
-      <w:r>
-        <w:rPr>
-          <w:i/>
-          <w:color w:val="5B9BD5" w:themeColor="accent1"/>
-        </w:rPr>
-        <w:t>0</w:t>
-      </w:r>
-      <w:r>
-        <w:rPr>
-          <w:i/>
-          <w:color w:val="5B9BD5" w:themeColor="accent1"/>
-        </w:rPr>
-        <w:t>,</w:t>
-      </w:r>
-      <w:r>
-        <w:rPr>
-          <w:i/>
-          <w:color w:val="5B9BD5" w:themeColor="accent1"/>
-        </w:rPr>
-        <w:t>r</w:t>
-      </w:r>
-      <w:r>
-        <w:rPr>
-          <w:i/>
-          <w:color w:val="5B9BD5" w:themeColor="accent1"/>
-        </w:rPr>
-        <w:t>)   S</w:t>
-      </w:r>
-      <w:r>
-        <w:rPr>
-          <w:i/>
-          <w:color w:val="5B9BD5" w:themeColor="accent1"/>
-        </w:rPr>
-        <w:t>+</w:t>
-      </w:r>
-      <w:r>
-        <w:rPr>
-          <w:i/>
-          <w:color w:val="5B9BD5" w:themeColor="accent1"/>
-        </w:rPr>
-        <w:t>(0,0,r)   E+(0,0,r)   E-(0,0,r)</w:t>
-      </w:r>
-    </w:p>
-    <w:p>
-      <w:pPr>
-        <w:pStyle w:val="ListParagraph"/>
-        <w:numPr>
-          <w:ilvl w:val="2"/>
-          <w:numId w:val="3"/>
-        </w:numPr>
-      </w:pPr>
-      <w:r>
-        <w:t>depth testing and depth writing are disabled – you can see the world axes “through the wall” behind any solid geometry</w:t>
-      </w:r>
-    </w:p>
-    <w:p>
-      <w:pPr>
-        <w:pStyle w:val="ListParagraph"/>
-        <w:numPr>
-          <w:ilvl w:val="2"/>
-          <w:numId w:val="3"/>
-        </w:numPr>
-      </w:pPr>
-      <w:r>
-        <w:t>face culling (i.e. front/back, clockwise/counter-clockwise) is disabled – both sides of the line’s “ribbons” are visible</w:t>
-      </w:r>
-    </w:p>
-    <w:p>
-      <w:pPr>
-        <w:pStyle w:val="ListParagraph"/>
-        <w:numPr>
-          <w:ilvl w:val="2"/>
-          <w:numId w:val="3"/>
-        </w:numPr>
-      </w:pPr>
-      <w:proofErr w:type="gramStart"/>
-      <w:r>
-        <w:t>world</w:t>
-      </w:r>
-      <w:proofErr w:type="gramEnd"/>
-      <w:r>
-        <w:t xml:space="preserve"> origin axes are drawn using a basic “Unlit” shader program, with a plain white texture bound (vertex coloring used for tint).</w:t>
-      </w:r>
-    </w:p>
-    <w:p>
-      <w:pPr>
-        <w:pStyle w:val="ListParagraph"/>
-        <w:numPr>
-          <w:ilvl w:val="1"/>
-          <w:numId w:val="3"/>
-        </w:numPr>
-      </w:pPr>
-      <w:r>
-        <w:t>(</w:t>
-      </w:r>
-      <w:r>
-        <w:t>7</w:t>
-      </w:r>
-      <w:r>
-        <w:t xml:space="preserve"> points) A </w:t>
-      </w:r>
-      <w:r>
-        <w:t xml:space="preserve">world-oriented </w:t>
-      </w:r>
-      <w:r>
-        <w:t xml:space="preserve">camera </w:t>
-      </w:r>
-      <w:r>
-        <w:t xml:space="preserve">“compass” </w:t>
-      </w:r>
-      <w:r>
-        <w:t xml:space="preserve">similar to </w:t>
-      </w:r>
-      <w:r>
-        <w:t>the world origin axes</w:t>
-      </w:r>
-      <w:r>
-        <w:t xml:space="preserve"> is also drawn</w:t>
-      </w:r>
-      <w:r>
-        <w:t>, with the same rendering modes, etc. except:</w:t>
-      </w:r>
-    </w:p>
-    <w:p>
-      <w:pPr>
-        <w:pStyle w:val="ListParagraph"/>
-        <w:numPr>
-          <w:ilvl w:val="2"/>
-          <w:numId w:val="3"/>
-        </w:numPr>
-      </w:pPr>
-      <w:r>
-        <w:t>The compass axes are each only 0.01 long</w:t>
-      </w:r>
-    </w:p>
-    <w:p>
-      <w:pPr>
-        <w:pStyle w:val="ListParagraph"/>
-        <w:numPr>
-          <w:ilvl w:val="2"/>
-          <w:numId w:val="3"/>
-        </w:numPr>
-      </w:pPr>
-      <w:r>
-        <w:t>The compass “origin” is exactly 0.1 world units forward of the camera (</w:t>
-      </w:r>
-      <w:r>
-        <w:t xml:space="preserve">e.g. </w:t>
+          <w:highlight w:val="cyan"/>
+        </w:rPr>
+        <w:t>) / left (</w:t>
       </w:r>
       <w:proofErr w:type="spellStart"/>
       <w:r>
-        <w:t>cameraPos</w:t>
+        <w:rPr>
+          <w:highlight w:val="cyan"/>
+        </w:rPr>
+        <w:t>jBasis</w:t>
       </w:r>
       <w:proofErr w:type="spellEnd"/>
       <w:r>
-        <w:t xml:space="preserve"> + 0.1 * </w:t>
+        <w:rPr>
+          <w:highlight w:val="cyan"/>
+        </w:rPr>
+        <w:t>) / up (</w:t>
       </w:r>
       <w:proofErr w:type="spellStart"/>
       <w:r>
-        <w:t>cameraForward</w:t>
+        <w:rPr>
+          <w:highlight w:val="cyan"/>
+        </w:rPr>
+        <w:t>kBasis</w:t>
       </w:r>
       <w:proofErr w:type="spellEnd"/>
       <w:r>
-        <w:t>)</w:t>
-      </w:r>
-    </w:p>
-    <w:p>
-      <w:pPr>
-        <w:pStyle w:val="ListParagraph"/>
-        <w:numPr>
-          <w:ilvl w:val="2"/>
-          <w:numId w:val="3"/>
-        </w:numPr>
-      </w:pPr>
-      <w:r>
-        <w:t>The compass remains at the center of the screen, and does not “jitter” as the camera moves around the world.</w:t>
-      </w:r>
-    </w:p>
-    <w:p>
-      <w:pPr>
-        <w:pStyle w:val="ListParagraph"/>
-        <w:numPr>
-          <w:ilvl w:val="1"/>
-          <w:numId w:val="3"/>
-        </w:numPr>
-      </w:pPr>
-      <w:r>
-        <w:t>(8</w:t>
-      </w:r>
-      <w:r>
-        <w:t xml:space="preserve"> points) A basic screen-space User Interface (UI) with dynamic text elements is drawn over the 3D scene</w:t>
-      </w:r>
-    </w:p>
-    <w:p>
-      <w:pPr>
-        <w:pStyle w:val="ListParagraph"/>
-        <w:numPr>
-          <w:ilvl w:val="2"/>
-          <w:numId w:val="3"/>
-        </w:numPr>
-      </w:pPr>
-      <w:r>
-        <w:t>The camera’s current Yaw, Pitch, Roll, XYZ position, and forward (</w:t>
-      </w:r>
-      <w:proofErr w:type="spellStart"/>
-      <w:r>
-        <w:t>iBasis</w:t>
-      </w:r>
-      <w:proofErr w:type="spellEnd"/>
-      <w:r>
-        <w:t>) / left (</w:t>
-      </w:r>
-      <w:proofErr w:type="spellStart"/>
-      <w:r>
-        <w:t>jBasis</w:t>
-      </w:r>
-      <w:proofErr w:type="spellEnd"/>
-      <w:r>
-        <w:t>) / up (</w:t>
-      </w:r>
-      <w:proofErr w:type="spellStart"/>
-      <w:r>
-        <w:t>kBasis</w:t>
-      </w:r>
-      <w:proofErr w:type="spellEnd"/>
-      <w:r>
+        <w:rPr>
+          <w:highlight w:val="cyan"/>
+        </w:rPr>
         <w:t>) vectors are all printed onscreen</w:t>
       </w:r>
     </w:p>
@@ -1771,10 +1851,7 @@
         <w:t>5</w:t>
       </w:r>
       <w:r>
-        <w:t xml:space="preserve"> points)</w:t>
-      </w:r>
-      <w:r>
-        <w:t xml:space="preserve"> </w:t>
+        <w:t xml:space="preserve"> points) </w:t>
       </w:r>
       <w:r>
         <w:t>XML</w:t>
@@ -1872,7 +1949,7 @@
 </file>
 
 <file path=word/numbering.xml><?xml version="1.0" encoding="utf-8"?>
-<w:numbering xmlns:wpc="http://schemas.microsoft.com/office/word/2010/wordprocessingCanvas" xmlns:cx="http://schemas.microsoft.com/office/drawing/2014/chartex" xmlns:cx1="http://schemas.microsoft.com/office/drawing/2015/9/8/chartex" xmlns:mc="http://schemas.openxmlformats.org/markup-compatibility/2006" xmlns:o="urn:schemas-microsoft-com:office:office" xmlns:r="http://schemas.openxmlformats.org/officeDocument/2006/relationships" xmlns:m="http://schemas.openxmlformats.org/officeDocument/2006/math" xmlns:v="urn:schemas-microsoft-com:vml" xmlns:wp14="http://schemas.microsoft.com/office/word/2010/wordprocessingDrawing" xmlns:wp="http://schemas.openxmlformats.org/drawingml/2006/wordprocessingDrawing" xmlns:w10="urn:schemas-microsoft-com:office:word" xmlns:w="http://schemas.openxmlformats.org/wordprocessingml/2006/main" xmlns:w14="http://schemas.microsoft.com/office/word/2010/wordml" xmlns:w15="http://schemas.microsoft.com/office/word/2012/wordml" xmlns:w16se="http://schemas.microsoft.com/office/word/2015/wordml/symex" xmlns:wpg="http://schemas.microsoft.com/office/word/2010/wordprocessingGroup" xmlns:wpi="http://schemas.microsoft.com/office/word/2010/wordprocessingInk" xmlns:wne="http://schemas.microsoft.com/office/word/2006/wordml" xmlns:wps="http://schemas.microsoft.com/office/word/2010/wordprocessingShape" mc:Ignorable="w14 w15 w16se wp14">
+<w:numbering xmlns:wpc="http://schemas.microsoft.com/office/word/2010/wordprocessingCanvas" xmlns:cx="http://schemas.microsoft.com/office/drawing/2014/chartex" xmlns:cx1="http://schemas.microsoft.com/office/drawing/2015/9/8/chartex" xmlns:cx2="http://schemas.microsoft.com/office/drawing/2015/10/21/chartex" xmlns:cx3="http://schemas.microsoft.com/office/drawing/2016/5/9/chartex" xmlns:cx4="http://schemas.microsoft.com/office/drawing/2016/5/10/chartex" xmlns:cx5="http://schemas.microsoft.com/office/drawing/2016/5/11/chartex" xmlns:cx6="http://schemas.microsoft.com/office/drawing/2016/5/12/chartex" xmlns:cx7="http://schemas.microsoft.com/office/drawing/2016/5/13/chartex" xmlns:cx8="http://schemas.microsoft.com/office/drawing/2016/5/14/chartex" xmlns:mc="http://schemas.openxmlformats.org/markup-compatibility/2006" xmlns:aink="http://schemas.microsoft.com/office/drawing/2016/ink" xmlns:am3d="http://schemas.microsoft.com/office/drawing/2017/model3d" xmlns:o="urn:schemas-microsoft-com:office:office" xmlns:r="http://schemas.openxmlformats.org/officeDocument/2006/relationships" xmlns:m="http://schemas.openxmlformats.org/officeDocument/2006/math" xmlns:v="urn:schemas-microsoft-com:vml" xmlns:wp14="http://schemas.microsoft.com/office/word/2010/wordprocessingDrawing" xmlns:wp="http://schemas.openxmlformats.org/drawingml/2006/wordprocessingDrawing" xmlns:w10="urn:schemas-microsoft-com:office:word" xmlns:w="http://schemas.openxmlformats.org/wordprocessingml/2006/main" xmlns:w14="http://schemas.microsoft.com/office/word/2010/wordml" xmlns:w15="http://schemas.microsoft.com/office/word/2012/wordml" xmlns:w16cex="http://schemas.microsoft.com/office/word/2018/wordml/cex" xmlns:w16cid="http://schemas.microsoft.com/office/word/2016/wordml/cid" xmlns:w16="http://schemas.microsoft.com/office/word/2018/wordml" xmlns:w16se="http://schemas.microsoft.com/office/word/2015/wordml/symex" xmlns:wpg="http://schemas.microsoft.com/office/word/2010/wordprocessingGroup" xmlns:wpi="http://schemas.microsoft.com/office/word/2010/wordprocessingInk" xmlns:wne="http://schemas.microsoft.com/office/word/2006/wordml" xmlns:wps="http://schemas.microsoft.com/office/word/2010/wordprocessingShape" mc:Ignorable="w14 w15 w16se w16cid w16 w16cex wp14">
   <w:abstractNum w:abstractNumId="0" w15:restartNumberingAfterBreak="0">
     <w:nsid w:val="129D4287"/>
     <w:multiLevelType w:val="hybridMultilevel"/>
@@ -2198,7 +2275,7 @@
 </file>
 
 <file path=word/styles.xml><?xml version="1.0" encoding="utf-8"?>
-<w:styles xmlns:mc="http://schemas.openxmlformats.org/markup-compatibility/2006" xmlns:r="http://schemas.openxmlformats.org/officeDocument/2006/relationships" xmlns:w="http://schemas.openxmlformats.org/wordprocessingml/2006/main" xmlns:w14="http://schemas.microsoft.com/office/word/2010/wordml" xmlns:w15="http://schemas.microsoft.com/office/word/2012/wordml" xmlns:w16se="http://schemas.microsoft.com/office/word/2015/wordml/symex" mc:Ignorable="w14 w15 w16se">
+<w:styles xmlns:mc="http://schemas.openxmlformats.org/markup-compatibility/2006" xmlns:r="http://schemas.openxmlformats.org/officeDocument/2006/relationships" xmlns:w="http://schemas.openxmlformats.org/wordprocessingml/2006/main" xmlns:w14="http://schemas.microsoft.com/office/word/2010/wordml" xmlns:w15="http://schemas.microsoft.com/office/word/2012/wordml" xmlns:w16cex="http://schemas.microsoft.com/office/word/2018/wordml/cex" xmlns:w16cid="http://schemas.microsoft.com/office/word/2016/wordml/cid" xmlns:w16="http://schemas.microsoft.com/office/word/2018/wordml" xmlns:w16se="http://schemas.microsoft.com/office/word/2015/wordml/symex" mc:Ignorable="w14 w15 w16se w16cid w16 w16cex">
   <w:docDefaults>
     <w:rPrDefault>
       <w:rPr>
@@ -2214,7 +2291,7 @@
       </w:pPr>
     </w:pPrDefault>
   </w:docDefaults>
-  <w:latentStyles w:defLockedState="0" w:defUIPriority="99" w:defSemiHidden="0" w:defUnhideWhenUsed="0" w:defQFormat="0" w:count="371">
+  <w:latentStyles w:defLockedState="0" w:defUIPriority="99" w:defSemiHidden="0" w:defUnhideWhenUsed="0" w:defQFormat="0" w:count="376">
     <w:lsdException w:name="Normal" w:uiPriority="0" w:qFormat="1"/>
     <w:lsdException w:name="heading 1" w:uiPriority="9" w:qFormat="1"/>
     <w:lsdException w:name="heading 2" w:semiHidden="1" w:uiPriority="9" w:unhideWhenUsed="1" w:qFormat="1"/>
@@ -2320,7 +2397,6 @@
     <w:lsdException w:name="HTML Sample" w:semiHidden="1" w:unhideWhenUsed="1"/>
     <w:lsdException w:name="HTML Typewriter" w:semiHidden="1" w:unhideWhenUsed="1"/>
     <w:lsdException w:name="HTML Variable" w:semiHidden="1" w:unhideWhenUsed="1"/>
-    <w:lsdException w:name="Normal Table" w:semiHidden="1" w:unhideWhenUsed="1"/>
     <w:lsdException w:name="annotation subject" w:semiHidden="1" w:unhideWhenUsed="1"/>
     <w:lsdException w:name="No List" w:semiHidden="1" w:unhideWhenUsed="1"/>
     <w:lsdException w:name="Outline List 1" w:semiHidden="1" w:unhideWhenUsed="1"/>
@@ -2363,11 +2439,8 @@
     <w:lsdException w:name="Table Contemporary" w:semiHidden="1" w:unhideWhenUsed="1"/>
     <w:lsdException w:name="Table Elegant" w:semiHidden="1" w:unhideWhenUsed="1"/>
     <w:lsdException w:name="Table Professional" w:semiHidden="1" w:unhideWhenUsed="1"/>
-    <w:lsdException w:name="Table Subtle 1" w:semiHidden="1" w:unhideWhenUsed="1"/>
     <w:lsdException w:name="Table Subtle 2" w:semiHidden="1" w:unhideWhenUsed="1"/>
     <w:lsdException w:name="Table Web 1" w:semiHidden="1" w:unhideWhenUsed="1"/>
-    <w:lsdException w:name="Table Web 2" w:semiHidden="1" w:unhideWhenUsed="1"/>
-    <w:lsdException w:name="Table Web 3" w:semiHidden="1" w:unhideWhenUsed="1"/>
     <w:lsdException w:name="Balloon Text" w:semiHidden="1" w:unhideWhenUsed="1"/>
     <w:lsdException w:name="Table Grid" w:uiPriority="39"/>
     <w:lsdException w:name="Table Theme" w:semiHidden="1" w:unhideWhenUsed="1"/>
@@ -2586,6 +2659,11 @@
     <w:lsdException w:name="List Table 5 Dark Accent 6" w:uiPriority="50"/>
     <w:lsdException w:name="List Table 6 Colorful Accent 6" w:uiPriority="51"/>
     <w:lsdException w:name="List Table 7 Colorful Accent 6" w:uiPriority="52"/>
+    <w:lsdException w:name="Mention" w:semiHidden="1" w:unhideWhenUsed="1"/>
+    <w:lsdException w:name="Smart Hyperlink" w:semiHidden="1" w:unhideWhenUsed="1"/>
+    <w:lsdException w:name="Hashtag" w:semiHidden="1" w:unhideWhenUsed="1"/>
+    <w:lsdException w:name="Unresolved Mention" w:semiHidden="1" w:unhideWhenUsed="1"/>
+    <w:lsdException w:name="Smart Link" w:semiHidden="1" w:unhideWhenUsed="1"/>
   </w:latentStyles>
   <w:style w:type="paragraph" w:default="1" w:styleId="Normal">
     <w:name w:val="Normal"/>
@@ -2798,6 +2876,7 @@
   <w:style w:type="character" w:default="1" w:styleId="DefaultParagraphFont">
     <w:name w:val="Default Paragraph Font"/>
     <w:uiPriority w:val="1"/>
+    <w:semiHidden/>
     <w:unhideWhenUsed/>
   </w:style>
   <w:style w:type="table" w:default="1" w:styleId="TableNormal">
@@ -3502,7 +3581,7 @@
 </file>
 
 <file path=customXml/itemProps1.xml><?xml version="1.0" encoding="utf-8"?>
-<ds:datastoreItem xmlns:ds="http://schemas.openxmlformats.org/officeDocument/2006/customXml" ds:itemID="{4A8E66D5-6FD2-4A92-9E84-09086FB83613}">
+<ds:datastoreItem xmlns:ds="http://schemas.openxmlformats.org/officeDocument/2006/customXml" ds:itemID="{ED974E51-B714-4AEE-8B83-79C08624074E}">
   <ds:schemaRefs>
     <ds:schemaRef ds:uri="http://schemas.openxmlformats.org/officeDocument/2006/bibliography"/>
   </ds:schemaRefs>

</xml_diff>

<commit_message>
Updated doc with sound
</commit_message>
<xml_diff>
--- a/Protogame3D/C29 SDST A1 - Protogame3D.docx
+++ b/Protogame3D/C29 SDST A1 - Protogame3D.docx
@@ -1355,35 +1355,68 @@
           <w:ilvl w:val="1"/>
           <w:numId w:val="3"/>
         </w:numPr>
-      </w:pPr>
-      <w:r>
+        <w:rPr>
+          <w:highlight w:val="cyan"/>
+        </w:rPr>
+      </w:pPr>
+      <w:r>
+        <w:rPr>
+          <w:highlight w:val="cyan"/>
+        </w:rPr>
         <w:t>(</w:t>
       </w:r>
       <w:r>
+        <w:rPr>
+          <w:highlight w:val="cyan"/>
+        </w:rPr>
         <w:t>7</w:t>
       </w:r>
       <w:r>
+        <w:rPr>
+          <w:highlight w:val="cyan"/>
+        </w:rPr>
         <w:t xml:space="preserve"> points) A </w:t>
       </w:r>
       <w:r>
+        <w:rPr>
+          <w:highlight w:val="cyan"/>
+        </w:rPr>
         <w:t xml:space="preserve">world-oriented </w:t>
       </w:r>
       <w:r>
+        <w:rPr>
+          <w:highlight w:val="cyan"/>
+        </w:rPr>
         <w:t xml:space="preserve">camera </w:t>
       </w:r>
       <w:r>
+        <w:rPr>
+          <w:highlight w:val="cyan"/>
+        </w:rPr>
         <w:t xml:space="preserve">“compass” </w:t>
       </w:r>
       <w:r>
+        <w:rPr>
+          <w:highlight w:val="cyan"/>
+        </w:rPr>
         <w:t xml:space="preserve">similar to </w:t>
       </w:r>
       <w:r>
+        <w:rPr>
+          <w:highlight w:val="cyan"/>
+        </w:rPr>
         <w:t>the world origin axes</w:t>
       </w:r>
       <w:r>
+        <w:rPr>
+          <w:highlight w:val="cyan"/>
+        </w:rPr>
         <w:t xml:space="preserve"> is also drawn</w:t>
       </w:r>
       <w:r>
+        <w:rPr>
+          <w:highlight w:val="cyan"/>
+        </w:rPr>
         <w:t>, with the same rendering modes, etc. except:</w:t>
       </w:r>
     </w:p>
@@ -1394,8 +1427,14 @@
           <w:ilvl w:val="2"/>
           <w:numId w:val="3"/>
         </w:numPr>
-      </w:pPr>
-      <w:r>
+        <w:rPr>
+          <w:highlight w:val="cyan"/>
+        </w:rPr>
+      </w:pPr>
+      <w:r>
+        <w:rPr>
+          <w:highlight w:val="cyan"/>
+        </w:rPr>
         <w:t>The compass axes are each only 0.01 long</w:t>
       </w:r>
     </w:p>
@@ -1406,27 +1445,48 @@
           <w:ilvl w:val="2"/>
           <w:numId w:val="3"/>
         </w:numPr>
-      </w:pPr>
-      <w:r>
+        <w:rPr>
+          <w:highlight w:val="cyan"/>
+        </w:rPr>
+      </w:pPr>
+      <w:r>
+        <w:rPr>
+          <w:highlight w:val="cyan"/>
+        </w:rPr>
         <w:t>The compass “origin” is exactly 0.1 world units forward of the camera (</w:t>
       </w:r>
       <w:r>
+        <w:rPr>
+          <w:highlight w:val="cyan"/>
+        </w:rPr>
         <w:t xml:space="preserve">e.g. </w:t>
       </w:r>
       <w:proofErr w:type="spellStart"/>
       <w:r>
+        <w:rPr>
+          <w:highlight w:val="cyan"/>
+        </w:rPr>
         <w:t>cameraPos</w:t>
       </w:r>
       <w:proofErr w:type="spellEnd"/>
       <w:r>
+        <w:rPr>
+          <w:highlight w:val="cyan"/>
+        </w:rPr>
         <w:t xml:space="preserve"> + 0.1 * </w:t>
       </w:r>
       <w:proofErr w:type="spellStart"/>
       <w:r>
+        <w:rPr>
+          <w:highlight w:val="cyan"/>
+        </w:rPr>
         <w:t>cameraForward</w:t>
       </w:r>
       <w:proofErr w:type="spellEnd"/>
       <w:r>
+        <w:rPr>
+          <w:highlight w:val="cyan"/>
+        </w:rPr>
         <w:t>)</w:t>
       </w:r>
     </w:p>
@@ -1437,8 +1497,14 @@
           <w:ilvl w:val="2"/>
           <w:numId w:val="3"/>
         </w:numPr>
-      </w:pPr>
-      <w:r>
+        <w:rPr>
+          <w:highlight w:val="cyan"/>
+        </w:rPr>
+      </w:pPr>
+      <w:r>
+        <w:rPr>
+          <w:highlight w:val="cyan"/>
+        </w:rPr>
         <w:t>The compass remains at the center of the screen, and does not “jitter” as the camera moves around the world.</w:t>
       </w:r>
     </w:p>
@@ -1584,26 +1650,50 @@
           <w:ilvl w:val="1"/>
           <w:numId w:val="3"/>
         </w:numPr>
-      </w:pPr>
-      <w:r>
+        <w:rPr>
+          <w:highlight w:val="cyan"/>
+        </w:rPr>
+      </w:pPr>
+      <w:r>
+        <w:rPr>
+          <w:highlight w:val="cyan"/>
+        </w:rPr>
         <w:t>(</w:t>
       </w:r>
       <w:r>
+        <w:rPr>
+          <w:highlight w:val="cyan"/>
+        </w:rPr>
         <w:t>2</w:t>
       </w:r>
       <w:r>
+        <w:rPr>
+          <w:highlight w:val="cyan"/>
+        </w:rPr>
         <w:t xml:space="preserve"> points) </w:t>
       </w:r>
       <w:r>
+        <w:rPr>
+          <w:highlight w:val="cyan"/>
+        </w:rPr>
         <w:t>Load the test sound provided in the demo (TestSound3.mp3) once</w:t>
       </w:r>
       <w:r>
+        <w:rPr>
+          <w:highlight w:val="cyan"/>
+        </w:rPr>
         <w:t xml:space="preserve"> only</w:t>
       </w:r>
       <w:r>
+        <w:rPr>
+          <w:highlight w:val="cyan"/>
+        </w:rPr>
         <w:t>, at startup</w:t>
       </w:r>
       <w:r>
+        <w:rPr>
+          <w:highlight w:val="cyan"/>
+        </w:rPr>
         <w:t>.</w:t>
       </w:r>
     </w:p>
@@ -1614,38 +1704,74 @@
           <w:ilvl w:val="1"/>
           <w:numId w:val="3"/>
         </w:numPr>
-      </w:pPr>
-      <w:r>
+        <w:rPr>
+          <w:highlight w:val="cyan"/>
+        </w:rPr>
+      </w:pPr>
+      <w:r>
+        <w:rPr>
+          <w:highlight w:val="cyan"/>
+        </w:rPr>
         <w:t>(</w:t>
       </w:r>
       <w:r>
+        <w:rPr>
+          <w:highlight w:val="cyan"/>
+        </w:rPr>
         <w:t>6</w:t>
       </w:r>
       <w:r>
+        <w:rPr>
+          <w:highlight w:val="cyan"/>
+        </w:rPr>
         <w:t xml:space="preserve"> points) </w:t>
       </w:r>
       <w:r>
+        <w:rPr>
+          <w:highlight w:val="cyan"/>
+        </w:rPr>
         <w:t>When the user presses F1</w:t>
       </w:r>
       <w:r>
+        <w:rPr>
+          <w:highlight w:val="cyan"/>
+        </w:rPr>
         <w:t xml:space="preserve"> (or other)</w:t>
       </w:r>
       <w:r>
+        <w:rPr>
+          <w:highlight w:val="cyan"/>
+        </w:rPr>
         <w:t>, p</w:t>
       </w:r>
       <w:r>
+        <w:rPr>
+          <w:highlight w:val="cyan"/>
+        </w:rPr>
         <w:t xml:space="preserve">lay the </w:t>
       </w:r>
       <w:r>
+        <w:rPr>
+          <w:highlight w:val="cyan"/>
+        </w:rPr>
         <w:t xml:space="preserve">test </w:t>
       </w:r>
       <w:r>
+        <w:rPr>
+          <w:highlight w:val="cyan"/>
+        </w:rPr>
         <w:t>sound with the following playback characteristics</w:t>
       </w:r>
       <w:r>
+        <w:rPr>
+          <w:highlight w:val="cyan"/>
+        </w:rPr>
         <w:t xml:space="preserve"> randomized for each play</w:t>
       </w:r>
       <w:r>
+        <w:rPr>
+          <w:highlight w:val="cyan"/>
+        </w:rPr>
         <w:t>:</w:t>
       </w:r>
     </w:p>
@@ -1656,32 +1782,57 @@
           <w:ilvl w:val="2"/>
           <w:numId w:val="3"/>
         </w:numPr>
-      </w:pPr>
-      <w:r>
-        <w:rPr>
-          <w:b/>
+        <w:rPr>
+          <w:highlight w:val="cyan"/>
+        </w:rPr>
+      </w:pPr>
+      <w:r>
+        <w:rPr>
+          <w:b/>
+          <w:highlight w:val="cyan"/>
         </w:rPr>
         <w:t>Volume</w:t>
       </w:r>
       <w:r>
+        <w:rPr>
+          <w:highlight w:val="cyan"/>
+        </w:rPr>
         <w:t xml:space="preserve"> is random in [</w:t>
       </w:r>
       <w:r>
+        <w:rPr>
+          <w:highlight w:val="cyan"/>
+        </w:rPr>
         <w:t>0</w:t>
       </w:r>
       <w:r>
+        <w:rPr>
+          <w:highlight w:val="cyan"/>
+        </w:rPr>
         <w:t>.5,</w:t>
       </w:r>
       <w:r>
+        <w:rPr>
+          <w:highlight w:val="cyan"/>
+        </w:rPr>
         <w:t xml:space="preserve"> </w:t>
       </w:r>
       <w:r>
+        <w:rPr>
+          <w:highlight w:val="cyan"/>
+        </w:rPr>
         <w:t>1</w:t>
       </w:r>
       <w:r>
+        <w:rPr>
+          <w:highlight w:val="cyan"/>
+        </w:rPr>
         <w:t>.0</w:t>
       </w:r>
       <w:r>
+        <w:rPr>
+          <w:highlight w:val="cyan"/>
+        </w:rPr>
         <w:t>];</w:t>
       </w:r>
     </w:p>
@@ -1692,38 +1843,69 @@
           <w:ilvl w:val="2"/>
           <w:numId w:val="3"/>
         </w:numPr>
-      </w:pPr>
-      <w:r>
-        <w:rPr>
-          <w:b/>
+        <w:rPr>
+          <w:highlight w:val="cyan"/>
+        </w:rPr>
+      </w:pPr>
+      <w:r>
+        <w:rPr>
+          <w:b/>
+          <w:highlight w:val="cyan"/>
         </w:rPr>
         <w:t>Balance</w:t>
       </w:r>
       <w:r>
+        <w:rPr>
+          <w:highlight w:val="cyan"/>
+        </w:rPr>
         <w:t xml:space="preserve"> (left/right panning) is random in [-1</w:t>
       </w:r>
       <w:r>
+        <w:rPr>
+          <w:highlight w:val="cyan"/>
+        </w:rPr>
         <w:t>.0</w:t>
       </w:r>
       <w:r>
+        <w:rPr>
+          <w:highlight w:val="cyan"/>
+        </w:rPr>
         <w:t>,</w:t>
       </w:r>
       <w:r>
+        <w:rPr>
+          <w:highlight w:val="cyan"/>
+        </w:rPr>
         <w:t xml:space="preserve"> </w:t>
       </w:r>
       <w:r>
+        <w:rPr>
+          <w:highlight w:val="cyan"/>
+        </w:rPr>
         <w:t>1</w:t>
       </w:r>
       <w:r>
+        <w:rPr>
+          <w:highlight w:val="cyan"/>
+        </w:rPr>
         <w:t>.0</w:t>
       </w:r>
       <w:r>
+        <w:rPr>
+          <w:highlight w:val="cyan"/>
+        </w:rPr>
         <w:t>], where 0</w:t>
       </w:r>
       <w:r>
+        <w:rPr>
+          <w:highlight w:val="cyan"/>
+        </w:rPr>
         <w:t>.0</w:t>
       </w:r>
       <w:r>
+        <w:rPr>
+          <w:highlight w:val="cyan"/>
+        </w:rPr>
         <w:t xml:space="preserve"> means “centered” in the left/right audio mix;</w:t>
       </w:r>
     </w:p>
@@ -1734,38 +1916,69 @@
           <w:ilvl w:val="2"/>
           <w:numId w:val="3"/>
         </w:numPr>
-      </w:pPr>
-      <w:r>
-        <w:rPr>
-          <w:b/>
+        <w:rPr>
+          <w:highlight w:val="cyan"/>
+        </w:rPr>
+      </w:pPr>
+      <w:r>
+        <w:rPr>
+          <w:b/>
+          <w:highlight w:val="cyan"/>
         </w:rPr>
         <w:t>Speed</w:t>
       </w:r>
       <w:r>
+        <w:rPr>
+          <w:highlight w:val="cyan"/>
+        </w:rPr>
         <w:t xml:space="preserve"> is random in [</w:t>
       </w:r>
       <w:r>
+        <w:rPr>
+          <w:highlight w:val="cyan"/>
+        </w:rPr>
         <w:t>0</w:t>
       </w:r>
       <w:r>
+        <w:rPr>
+          <w:highlight w:val="cyan"/>
+        </w:rPr>
         <w:t>.5,</w:t>
       </w:r>
       <w:r>
+        <w:rPr>
+          <w:highlight w:val="cyan"/>
+        </w:rPr>
         <w:t xml:space="preserve"> </w:t>
       </w:r>
       <w:r>
+        <w:rPr>
+          <w:highlight w:val="cyan"/>
+        </w:rPr>
         <w:t>2</w:t>
       </w:r>
       <w:r>
+        <w:rPr>
+          <w:highlight w:val="cyan"/>
+        </w:rPr>
         <w:t>.0</w:t>
       </w:r>
       <w:r>
+        <w:rPr>
+          <w:highlight w:val="cyan"/>
+        </w:rPr>
         <w:t>], where 1 means “normal”; 2.0 means “double frequency” (e.g. +1 octave</w:t>
       </w:r>
       <w:r>
+        <w:rPr>
+          <w:highlight w:val="cyan"/>
+        </w:rPr>
         <w:t xml:space="preserve"> higher</w:t>
       </w:r>
       <w:r>
+        <w:rPr>
+          <w:highlight w:val="cyan"/>
+        </w:rPr>
         <w:t>).</w:t>
       </w:r>
     </w:p>
@@ -1776,18 +1989,33 @@
           <w:ilvl w:val="1"/>
           <w:numId w:val="3"/>
         </w:numPr>
-      </w:pPr>
-      <w:r>
+        <w:rPr>
+          <w:highlight w:val="cyan"/>
+        </w:rPr>
+      </w:pPr>
+      <w:r>
+        <w:rPr>
+          <w:highlight w:val="cyan"/>
+        </w:rPr>
         <w:lastRenderedPageBreak/>
         <w:t>(</w:t>
       </w:r>
       <w:r>
+        <w:rPr>
+          <w:highlight w:val="cyan"/>
+        </w:rPr>
         <w:t>2</w:t>
       </w:r>
       <w:r>
+        <w:rPr>
+          <w:highlight w:val="cyan"/>
+        </w:rPr>
         <w:t xml:space="preserve"> points) </w:t>
       </w:r>
       <w:r>
+        <w:rPr>
+          <w:highlight w:val="cyan"/>
+        </w:rPr>
         <w:t>Playing several test sounds in rapid succession should NOT interrupt (or “cut off”) previously playing sounds.</w:t>
       </w:r>
     </w:p>
@@ -2397,6 +2625,7 @@
     <w:lsdException w:name="HTML Sample" w:semiHidden="1" w:unhideWhenUsed="1"/>
     <w:lsdException w:name="HTML Typewriter" w:semiHidden="1" w:unhideWhenUsed="1"/>
     <w:lsdException w:name="HTML Variable" w:semiHidden="1" w:unhideWhenUsed="1"/>
+    <w:lsdException w:name="Normal Table" w:semiHidden="1" w:unhideWhenUsed="1"/>
     <w:lsdException w:name="annotation subject" w:semiHidden="1" w:unhideWhenUsed="1"/>
     <w:lsdException w:name="No List" w:semiHidden="1" w:unhideWhenUsed="1"/>
     <w:lsdException w:name="Outline List 1" w:semiHidden="1" w:unhideWhenUsed="1"/>
@@ -2439,8 +2668,11 @@
     <w:lsdException w:name="Table Contemporary" w:semiHidden="1" w:unhideWhenUsed="1"/>
     <w:lsdException w:name="Table Elegant" w:semiHidden="1" w:unhideWhenUsed="1"/>
     <w:lsdException w:name="Table Professional" w:semiHidden="1" w:unhideWhenUsed="1"/>
+    <w:lsdException w:name="Table Subtle 1" w:semiHidden="1" w:unhideWhenUsed="1"/>
     <w:lsdException w:name="Table Subtle 2" w:semiHidden="1" w:unhideWhenUsed="1"/>
     <w:lsdException w:name="Table Web 1" w:semiHidden="1" w:unhideWhenUsed="1"/>
+    <w:lsdException w:name="Table Web 2" w:semiHidden="1" w:unhideWhenUsed="1"/>
+    <w:lsdException w:name="Table Web 3" w:semiHidden="1" w:unhideWhenUsed="1"/>
     <w:lsdException w:name="Balloon Text" w:semiHidden="1" w:unhideWhenUsed="1"/>
     <w:lsdException w:name="Table Grid" w:uiPriority="39"/>
     <w:lsdException w:name="Table Theme" w:semiHidden="1" w:unhideWhenUsed="1"/>
@@ -3581,7 +3813,7 @@
 </file>
 
 <file path=customXml/itemProps1.xml><?xml version="1.0" encoding="utf-8"?>
-<ds:datastoreItem xmlns:ds="http://schemas.openxmlformats.org/officeDocument/2006/customXml" ds:itemID="{ED974E51-B714-4AEE-8B83-79C08624074E}">
+<ds:datastoreItem xmlns:ds="http://schemas.openxmlformats.org/officeDocument/2006/customXml" ds:itemID="{EC049D9D-8EF3-4C71-88B9-45E6F5B7B9E8}">
   <ds:schemaRefs>
     <ds:schemaRef ds:uri="http://schemas.openxmlformats.org/officeDocument/2006/bibliography"/>
   </ds:schemaRefs>

</xml_diff>

<commit_message>
Updated doc to match cube drawing
</commit_message>
<xml_diff>
--- a/Protogame3D/C29 SDST A1 - Protogame3D.docx
+++ b/Protogame3D/C29 SDST A1 - Protogame3D.docx
@@ -855,14 +855,26 @@
           <w:ilvl w:val="1"/>
           <w:numId w:val="3"/>
         </w:numPr>
-      </w:pPr>
-      <w:r>
+        <w:rPr>
+          <w:highlight w:val="cyan"/>
+        </w:rPr>
+      </w:pPr>
+      <w:r>
+        <w:rPr>
+          <w:highlight w:val="cyan"/>
+        </w:rPr>
         <w:t xml:space="preserve">(10 points) </w:t>
       </w:r>
       <w:r>
+        <w:rPr>
+          <w:highlight w:val="cyan"/>
+        </w:rPr>
         <w:t>Three 1x1x1 test cubes are rendered in world space, with minimums at (2,0,0) and (0,2,0) and (2,2,0)</w:t>
       </w:r>
       <w:r>
+        <w:rPr>
+          <w:highlight w:val="cyan"/>
+        </w:rPr>
         <w:t>:</w:t>
       </w:r>
     </w:p>
@@ -873,15 +885,15 @@
           <w:ilvl w:val="2"/>
           <w:numId w:val="3"/>
         </w:numPr>
-      </w:pPr>
-      <w:r>
-        <w:t>Cube faces are textured with the provided test texture (</w:t>
-      </w:r>
-      <w:r>
-        <w:t>Test_StbiFlippedAndOpenGL.png</w:t>
-      </w:r>
-      <w:r>
-        <w:t>)</w:t>
+        <w:rPr>
+          <w:highlight w:val="cyan"/>
+        </w:rPr>
+      </w:pPr>
+      <w:r>
+        <w:rPr>
+          <w:highlight w:val="cyan"/>
+        </w:rPr>
+        <w:t>Cube faces are textured with the provided test texture (Test_StbiFlippedAndOpenGL.png)</w:t>
       </w:r>
     </w:p>
     <w:p>
@@ -891,8 +903,14 @@
           <w:ilvl w:val="2"/>
           <w:numId w:val="3"/>
         </w:numPr>
-      </w:pPr>
-      <w:r>
+        <w:rPr>
+          <w:highlight w:val="cyan"/>
+        </w:rPr>
+      </w:pPr>
+      <w:r>
+        <w:rPr>
+          <w:highlight w:val="cyan"/>
+        </w:rPr>
         <w:t>Cube faces have UV coordinate assignments that match those in the demo; specifically:</w:t>
       </w:r>
     </w:p>
@@ -903,14 +921,26 @@
           <w:ilvl w:val="3"/>
           <w:numId w:val="3"/>
         </w:numPr>
-      </w:pPr>
-      <w:r>
+        <w:rPr>
+          <w:highlight w:val="cyan"/>
+        </w:rPr>
+      </w:pPr>
+      <w:r>
+        <w:rPr>
+          <w:highlight w:val="cyan"/>
+        </w:rPr>
         <w:t xml:space="preserve">No faces are “flipped”, “mirrored”, or “rotated” (i.e. </w:t>
       </w:r>
       <w:r>
+        <w:rPr>
+          <w:highlight w:val="cyan"/>
+        </w:rPr>
         <w:t>the words</w:t>
       </w:r>
       <w:r>
+        <w:rPr>
+          <w:highlight w:val="cyan"/>
+        </w:rPr>
         <w:t xml:space="preserve"> don’t read backwards or upside-down)</w:t>
       </w:r>
     </w:p>
@@ -921,8 +951,14 @@
           <w:ilvl w:val="3"/>
           <w:numId w:val="3"/>
         </w:numPr>
-      </w:pPr>
-      <w:r>
+        <w:rPr>
+          <w:highlight w:val="cyan"/>
+        </w:rPr>
+      </w:pPr>
+      <w:r>
+        <w:rPr>
+          <w:highlight w:val="cyan"/>
+        </w:rPr>
         <w:t>The top face (at z=1) of each cube has its +U direction match the world +X direction, and +V matches world +Y</w:t>
       </w:r>
     </w:p>
@@ -933,14 +969,26 @@
           <w:ilvl w:val="3"/>
           <w:numId w:val="3"/>
         </w:numPr>
-      </w:pPr>
-      <w:r>
+        <w:rPr>
+          <w:highlight w:val="cyan"/>
+        </w:rPr>
+      </w:pPr>
+      <w:r>
+        <w:rPr>
+          <w:highlight w:val="cyan"/>
+        </w:rPr>
         <w:t xml:space="preserve">The four </w:t>
       </w:r>
       <w:r>
+        <w:rPr>
+          <w:highlight w:val="cyan"/>
+        </w:rPr>
         <w:t xml:space="preserve">sides </w:t>
       </w:r>
       <w:r>
+        <w:rPr>
+          <w:highlight w:val="cyan"/>
+        </w:rPr>
         <w:t>of each cube have their +V “world up” and +U “to the right” when viewed straight on from outside the cube</w:t>
       </w:r>
     </w:p>
@@ -951,14 +999,26 @@
           <w:ilvl w:val="3"/>
           <w:numId w:val="3"/>
         </w:numPr>
-      </w:pPr>
-      <w:r>
+        <w:rPr>
+          <w:highlight w:val="cyan"/>
+        </w:rPr>
+      </w:pPr>
+      <w:r>
+        <w:rPr>
+          <w:highlight w:val="cyan"/>
+        </w:rPr>
         <w:t xml:space="preserve">The bottom face (at z=0) of each cube has its +U direction match the world +X direction; +V will need to point </w:t>
       </w:r>
       <w:r>
+        <w:rPr>
+          <w:highlight w:val="cyan"/>
+        </w:rPr>
         <w:t>–</w:t>
       </w:r>
       <w:r>
+        <w:rPr>
+          <w:highlight w:val="cyan"/>
+        </w:rPr>
         <w:t>Y</w:t>
       </w:r>
     </w:p>
@@ -969,8 +1029,14 @@
           <w:ilvl w:val="2"/>
           <w:numId w:val="3"/>
         </w:numPr>
-      </w:pPr>
-      <w:r>
+        <w:rPr>
+          <w:highlight w:val="cyan"/>
+        </w:rPr>
+      </w:pPr>
+      <w:r>
+        <w:rPr>
+          <w:highlight w:val="cyan"/>
+        </w:rPr>
         <w:t>Cube face triangles face outward; back-face culling is enabled, a cube’s faces are NOT visible from behind/inside</w:t>
       </w:r>
     </w:p>
@@ -3813,7 +3879,7 @@
 </file>
 
 <file path=customXml/itemProps1.xml><?xml version="1.0" encoding="utf-8"?>
-<ds:datastoreItem xmlns:ds="http://schemas.openxmlformats.org/officeDocument/2006/customXml" ds:itemID="{EC049D9D-8EF3-4C71-88B9-45E6F5B7B9E8}">
+<ds:datastoreItem xmlns:ds="http://schemas.openxmlformats.org/officeDocument/2006/customXml" ds:itemID="{8F7CCE62-3CF2-4BB8-9D77-1782C710DC75}">
   <ds:schemaRefs>
     <ds:schemaRef ds:uri="http://schemas.openxmlformats.org/officeDocument/2006/bibliography"/>
   </ds:schemaRefs>

</xml_diff>

<commit_message>
added GameConfig.xml to read aspect ratio
</commit_message>
<xml_diff>
--- a/Protogame3D/C29 SDST A1 - Protogame3D.docx
+++ b/Protogame3D/C29 SDST A1 - Protogame3D.docx
@@ -1047,16 +1047,28 @@
           <w:ilvl w:val="2"/>
           <w:numId w:val="3"/>
         </w:numPr>
-      </w:pPr>
-      <w:r>
+        <w:rPr>
+          <w:highlight w:val="red"/>
+        </w:rPr>
+      </w:pPr>
+      <w:r>
+        <w:rPr>
+          <w:highlight w:val="red"/>
+        </w:rPr>
         <w:t>Cubes are drawn using a custom “</w:t>
       </w:r>
       <w:proofErr w:type="spellStart"/>
       <w:r>
+        <w:rPr>
+          <w:highlight w:val="red"/>
+        </w:rPr>
         <w:t>WorldOpaque</w:t>
       </w:r>
       <w:proofErr w:type="spellEnd"/>
       <w:r>
+        <w:rPr>
+          <w:highlight w:val="red"/>
+        </w:rPr>
         <w:t>” shader program which does something per-pixel to demonstrate its use</w:t>
       </w:r>
     </w:p>
@@ -2137,20 +2149,38 @@
           <w:ilvl w:val="1"/>
           <w:numId w:val="3"/>
         </w:numPr>
-      </w:pPr>
-      <w:r>
+        <w:rPr>
+          <w:highlight w:val="cyan"/>
+        </w:rPr>
+      </w:pPr>
+      <w:r>
+        <w:rPr>
+          <w:highlight w:val="cyan"/>
+        </w:rPr>
         <w:t>(</w:t>
       </w:r>
       <w:r>
+        <w:rPr>
+          <w:highlight w:val="cyan"/>
+        </w:rPr>
         <w:t>5</w:t>
       </w:r>
       <w:r>
+        <w:rPr>
+          <w:highlight w:val="cyan"/>
+        </w:rPr>
         <w:t xml:space="preserve"> points) </w:t>
       </w:r>
       <w:r>
+        <w:rPr>
+          <w:highlight w:val="cyan"/>
+        </w:rPr>
         <w:t>XML</w:t>
       </w:r>
       <w:r>
+        <w:rPr>
+          <w:highlight w:val="cyan"/>
+        </w:rPr>
         <w:t xml:space="preserve"> support</w:t>
       </w:r>
     </w:p>
@@ -2161,8 +2191,14 @@
           <w:ilvl w:val="2"/>
           <w:numId w:val="3"/>
         </w:numPr>
-      </w:pPr>
-      <w:r>
+        <w:rPr>
+          <w:highlight w:val="cyan"/>
+        </w:rPr>
+      </w:pPr>
+      <w:r>
+        <w:rPr>
+          <w:highlight w:val="cyan"/>
+        </w:rPr>
         <w:t>You must still be able to open and parse data elements and attributes from XML files (using TinyXML2 or similar).</w:t>
       </w:r>
     </w:p>
@@ -2173,18 +2209,33 @@
           <w:ilvl w:val="1"/>
           <w:numId w:val="3"/>
         </w:numPr>
-      </w:pPr>
-      <w:r>
+        <w:rPr>
+          <w:highlight w:val="cyan"/>
+        </w:rPr>
+      </w:pPr>
+      <w:r>
+        <w:rPr>
+          <w:highlight w:val="cyan"/>
+        </w:rPr>
         <w:t>(</w:t>
       </w:r>
       <w:r>
+        <w:rPr>
+          <w:highlight w:val="cyan"/>
+        </w:rPr>
         <w:t>5</w:t>
       </w:r>
       <w:r>
+        <w:rPr>
+          <w:highlight w:val="cyan"/>
+        </w:rPr>
         <w:t xml:space="preserve"> points) </w:t>
       </w:r>
       <w:proofErr w:type="spellStart"/>
       <w:r>
+        <w:rPr>
+          <w:highlight w:val="cyan"/>
+        </w:rPr>
         <w:t>GameConfig</w:t>
       </w:r>
       <w:proofErr w:type="spellEnd"/>
@@ -2196,11 +2247,20 @@
           <w:ilvl w:val="2"/>
           <w:numId w:val="3"/>
         </w:numPr>
-      </w:pPr>
-      <w:r>
+        <w:rPr>
+          <w:highlight w:val="cyan"/>
+        </w:rPr>
+      </w:pPr>
+      <w:r>
+        <w:rPr>
+          <w:highlight w:val="cyan"/>
+        </w:rPr>
         <w:t xml:space="preserve">You must support a “GameConfig.txt” (or GameConfig.xml) file whose values </w:t>
       </w:r>
       <w:r>
+        <w:rPr>
+          <w:highlight w:val="cyan"/>
+        </w:rPr>
         <w:t>the game can easily access to customize behavior.</w:t>
       </w:r>
     </w:p>
@@ -3879,7 +3939,7 @@
 </file>
 
 <file path=customXml/itemProps1.xml><?xml version="1.0" encoding="utf-8"?>
-<ds:datastoreItem xmlns:ds="http://schemas.openxmlformats.org/officeDocument/2006/customXml" ds:itemID="{8F7CCE62-3CF2-4BB8-9D77-1782C710DC75}">
+<ds:datastoreItem xmlns:ds="http://schemas.openxmlformats.org/officeDocument/2006/customXml" ds:itemID="{1F03B8C9-1A9A-4E86-8002-453F13FEC75A}">
   <ds:schemaRefs>
     <ds:schemaRef ds:uri="http://schemas.openxmlformats.org/officeDocument/2006/bibliography"/>
   </ds:schemaRefs>

</xml_diff>